<commit_message>
correcciones ADA y taller bibliografia
</commit_message>
<xml_diff>
--- a/ProyectoMaterias/ADA/3TIC2-GR3-ADA.docx
+++ b/ProyectoMaterias/ADA/3TIC2-GR3-ADA.docx
@@ -1,6 +1,6 @@
 
 <file path=word/document.xml><?xml version="1.0" encoding="utf-8"?>
-<w:document xmlns:wpc="http://schemas.microsoft.com/office/word/2010/wordprocessingCanvas" xmlns:cx="http://schemas.microsoft.com/office/drawing/2014/chartex" xmlns:cx1="http://schemas.microsoft.com/office/drawing/2015/9/8/chartex" xmlns:cx2="http://schemas.microsoft.com/office/drawing/2015/10/21/chartex" xmlns:cx3="http://schemas.microsoft.com/office/drawing/2016/5/9/chartex" xmlns:cx4="http://schemas.microsoft.com/office/drawing/2016/5/10/chartex" xmlns:cx5="http://schemas.microsoft.com/office/drawing/2016/5/11/chartex" xmlns:cx6="http://schemas.microsoft.com/office/drawing/2016/5/12/chartex" xmlns:cx7="http://schemas.microsoft.com/office/drawing/2016/5/13/chartex" xmlns:cx8="http://schemas.microsoft.com/office/drawing/2016/5/14/chartex" xmlns:mc="http://schemas.openxmlformats.org/markup-compatibility/2006" xmlns:aink="http://schemas.microsoft.com/office/drawing/2016/ink" xmlns:am3d="http://schemas.microsoft.com/office/drawing/2017/model3d" xmlns:o="urn:schemas-microsoft-com:office:office" xmlns:r="http://schemas.openxmlformats.org/officeDocument/2006/relationships" xmlns:m="http://schemas.openxmlformats.org/officeDocument/2006/math" xmlns:v="urn:schemas-microsoft-com:vml" xmlns:wp14="http://schemas.microsoft.com/office/word/2010/wordprocessingDrawing" xmlns:wp="http://schemas.openxmlformats.org/drawingml/2006/wordprocessingDrawing" xmlns:w10="urn:schemas-microsoft-com:office:word" xmlns:w="http://schemas.openxmlformats.org/wordprocessingml/2006/main" xmlns:w14="http://schemas.microsoft.com/office/word/2010/wordml" xmlns:w15="http://schemas.microsoft.com/office/word/2012/wordml" xmlns:w16cid="http://schemas.microsoft.com/office/word/2016/wordml/cid" xmlns:w16se="http://schemas.microsoft.com/office/word/2015/wordml/symex" xmlns:wpg="http://schemas.microsoft.com/office/word/2010/wordprocessingGroup" xmlns:wpi="http://schemas.microsoft.com/office/word/2010/wordprocessingInk" xmlns:wne="http://schemas.microsoft.com/office/word/2006/wordml" xmlns:wps="http://schemas.microsoft.com/office/word/2010/wordprocessingShape" mc:Ignorable="w14 w15 w16se w16cid wp14">
+<w:document xmlns:wpc="http://schemas.microsoft.com/office/word/2010/wordprocessingCanvas" xmlns:mc="http://schemas.openxmlformats.org/markup-compatibility/2006" xmlns:o="urn:schemas-microsoft-com:office:office" xmlns:r="http://schemas.openxmlformats.org/officeDocument/2006/relationships" xmlns:m="http://schemas.openxmlformats.org/officeDocument/2006/math" xmlns:v="urn:schemas-microsoft-com:vml" xmlns:wp14="http://schemas.microsoft.com/office/word/2010/wordprocessingDrawing" xmlns:wp="http://schemas.openxmlformats.org/drawingml/2006/wordprocessingDrawing" xmlns:w10="urn:schemas-microsoft-com:office:word" xmlns:w="http://schemas.openxmlformats.org/wordprocessingml/2006/main" xmlns:w14="http://schemas.microsoft.com/office/word/2010/wordml" xmlns:w15="http://schemas.microsoft.com/office/word/2012/wordml" xmlns:wpg="http://schemas.microsoft.com/office/word/2010/wordprocessingGroup" xmlns:wpi="http://schemas.microsoft.com/office/word/2010/wordprocessingInk" xmlns:wne="http://schemas.microsoft.com/office/word/2006/wordml" xmlns:wps="http://schemas.microsoft.com/office/word/2010/wordprocessingShape" mc:Ignorable="w14 w15 wp14">
   <w:body>
     <w:p>
       <w:pPr>
@@ -15,7 +15,16 @@
           <w:sz w:val="56"/>
           <w:szCs w:val="56"/>
         </w:rPr>
-        <w:t xml:space="preserve">    ÁNIMA – Bachillerato Tecnológico</w:t>
+        <w:t xml:space="preserve">    </w:t>
+      </w:r>
+      <w:bookmarkStart w:id="0" w:name="_GoBack"/>
+      <w:bookmarkEnd w:id="0"/>
+      <w:r>
+        <w:rPr>
+          <w:sz w:val="56"/>
+          <w:szCs w:val="56"/>
+        </w:rPr>
+        <w:t>ÁNIMA – Bachillerato Tecnológico</w:t>
       </w:r>
     </w:p>
     <w:p>
@@ -212,7 +221,11 @@
     <w:sdt>
       <w:sdtPr>
         <w:rPr>
-          <w:lang w:val="es-ES"/>
+          <w:rFonts w:asciiTheme="minorHAnsi" w:eastAsiaTheme="minorHAnsi" w:hAnsiTheme="minorHAnsi" w:cstheme="minorBidi"/>
+          <w:color w:val="auto"/>
+          <w:sz w:val="24"/>
+          <w:szCs w:val="22"/>
+          <w:lang w:val="es-ES" w:eastAsia="en-US"/>
         </w:rPr>
         <w:id w:val="-942687079"/>
         <w:docPartObj>
@@ -222,19 +235,14 @@
       </w:sdtPr>
       <w:sdtEndPr>
         <w:rPr>
-          <w:rFonts w:asciiTheme="minorHAnsi" w:eastAsiaTheme="minorHAnsi" w:hAnsiTheme="minorHAnsi" w:cstheme="minorBidi"/>
           <w:b/>
           <w:bCs/>
-          <w:color w:val="auto"/>
-          <w:sz w:val="24"/>
-          <w:szCs w:val="22"/>
-          <w:lang w:eastAsia="en-US"/>
         </w:rPr>
       </w:sdtEndPr>
       <w:sdtContent>
         <w:p>
           <w:pPr>
-            <w:pStyle w:val="TtuloTDC"/>
+            <w:pStyle w:val="TtulodeTDC"/>
           </w:pPr>
           <w:r>
             <w:rPr>
@@ -707,12 +715,12 @@
         <w:spacing w:line="360" w:lineRule="auto"/>
         <w:ind w:firstLine="709"/>
       </w:pPr>
-      <w:bookmarkStart w:id="0" w:name="_Toc526022421"/>
+      <w:bookmarkStart w:id="1" w:name="_Toc526022421"/>
       <w:r>
         <w:lastRenderedPageBreak/>
         <w:t>Introducción</w:t>
       </w:r>
-      <w:bookmarkEnd w:id="0"/>
+      <w:bookmarkEnd w:id="1"/>
     </w:p>
     <w:p>
       <w:pPr>
@@ -825,11 +833,11 @@
         <w:spacing w:line="360" w:lineRule="auto"/>
         <w:ind w:firstLine="709"/>
       </w:pPr>
-      <w:bookmarkStart w:id="1" w:name="_Toc526022422"/>
+      <w:bookmarkStart w:id="2" w:name="_Toc526022422"/>
       <w:r>
         <w:t>Tablas de tareas</w:t>
       </w:r>
-      <w:bookmarkEnd w:id="1"/>
+      <w:bookmarkEnd w:id="2"/>
     </w:p>
     <w:p>
       <w:pPr>
@@ -837,11 +845,11 @@
         <w:spacing w:line="360" w:lineRule="auto"/>
         <w:ind w:firstLine="709"/>
       </w:pPr>
-      <w:bookmarkStart w:id="2" w:name="_Toc526022423"/>
+      <w:bookmarkStart w:id="3" w:name="_Toc526022423"/>
       <w:r>
         <w:t>Aplicación cliente</w:t>
       </w:r>
-      <w:bookmarkEnd w:id="2"/>
+      <w:bookmarkEnd w:id="3"/>
     </w:p>
     <w:tbl>
       <w:tblPr>
@@ -1632,8 +1640,6 @@
               </w:rPr>
               <w:t>del funcionamiento</w:t>
             </w:r>
-            <w:bookmarkStart w:id="3" w:name="_GoBack"/>
-            <w:bookmarkEnd w:id="3"/>
             <w:r>
               <w:rPr>
                 <w:rFonts w:ascii="Calibri" w:hAnsi="Calibri" w:cs="Calibri"/>
@@ -3487,23 +3493,7 @@
                 <w:rFonts w:ascii="Calibri" w:hAnsi="Calibri" w:cs="Calibri"/>
                 <w:color w:val="000000"/>
               </w:rPr>
-              <w:t xml:space="preserve">Tener </w:t>
-            </w:r>
-            <w:proofErr w:type="gramStart"/>
-            <w:r>
-              <w:rPr>
-                <w:rFonts w:ascii="Calibri" w:hAnsi="Calibri" w:cs="Calibri"/>
-                <w:color w:val="000000"/>
-              </w:rPr>
-              <w:t>app</w:t>
-            </w:r>
-            <w:proofErr w:type="gramEnd"/>
-            <w:r>
-              <w:rPr>
-                <w:rFonts w:ascii="Calibri" w:hAnsi="Calibri" w:cs="Calibri"/>
-                <w:color w:val="000000"/>
-              </w:rPr>
-              <w:t xml:space="preserve"> generada </w:t>
+              <w:t>Tener app generada </w:t>
             </w:r>
           </w:p>
         </w:tc>
@@ -4145,7 +4135,10 @@
         <w:ind w:firstLine="709"/>
       </w:pPr>
       <w:r>
-        <w:t>En esta sección queremos destacar que los archivos de los diagramas de PERT y los diagramas de GANTT se entregaran a por fuera de este archivo en forma de un .rar con este informe y los archivos de los diagramas.</w:t>
+        <w:t xml:space="preserve">En esta sección </w:t>
+      </w:r>
+      <w:r>
+        <w:t>destacaremos que los diagramas de PERT y de GANTT solicitados para esta entrega, a parte de las tablas que se muestran en la sección anterior, se entregarán en un .zip junto con este informe.</w:t>
       </w:r>
     </w:p>
     <w:sectPr>
@@ -4159,8 +4152,8 @@
 </file>
 
 <file path=word/numbering.xml><?xml version="1.0" encoding="utf-8"?>
-<w:numbering xmlns:wpc="http://schemas.microsoft.com/office/word/2010/wordprocessingCanvas" xmlns:cx="http://schemas.microsoft.com/office/drawing/2014/chartex" xmlns:cx1="http://schemas.microsoft.com/office/drawing/2015/9/8/chartex" xmlns:cx2="http://schemas.microsoft.com/office/drawing/2015/10/21/chartex" xmlns:cx3="http://schemas.microsoft.com/office/drawing/2016/5/9/chartex" xmlns:cx4="http://schemas.microsoft.com/office/drawing/2016/5/10/chartex" xmlns:cx5="http://schemas.microsoft.com/office/drawing/2016/5/11/chartex" xmlns:cx6="http://schemas.microsoft.com/office/drawing/2016/5/12/chartex" xmlns:cx7="http://schemas.microsoft.com/office/drawing/2016/5/13/chartex" xmlns:cx8="http://schemas.microsoft.com/office/drawing/2016/5/14/chartex" xmlns:mc="http://schemas.openxmlformats.org/markup-compatibility/2006" xmlns:aink="http://schemas.microsoft.com/office/drawing/2016/ink" xmlns:am3d="http://schemas.microsoft.com/office/drawing/2017/model3d" xmlns:o="urn:schemas-microsoft-com:office:office" xmlns:r="http://schemas.openxmlformats.org/officeDocument/2006/relationships" xmlns:m="http://schemas.openxmlformats.org/officeDocument/2006/math" xmlns:v="urn:schemas-microsoft-com:vml" xmlns:wp14="http://schemas.microsoft.com/office/word/2010/wordprocessingDrawing" xmlns:wp="http://schemas.openxmlformats.org/drawingml/2006/wordprocessingDrawing" xmlns:w10="urn:schemas-microsoft-com:office:word" xmlns:w="http://schemas.openxmlformats.org/wordprocessingml/2006/main" xmlns:w14="http://schemas.microsoft.com/office/word/2010/wordml" xmlns:w15="http://schemas.microsoft.com/office/word/2012/wordml" xmlns:w16cid="http://schemas.microsoft.com/office/word/2016/wordml/cid" xmlns:w16se="http://schemas.microsoft.com/office/word/2015/wordml/symex" xmlns:wpg="http://schemas.microsoft.com/office/word/2010/wordprocessingGroup" xmlns:wpi="http://schemas.microsoft.com/office/word/2010/wordprocessingInk" xmlns:wne="http://schemas.microsoft.com/office/word/2006/wordml" xmlns:wps="http://schemas.microsoft.com/office/word/2010/wordprocessingShape" mc:Ignorable="w14 w15 w16se w16cid wp14">
-  <w:abstractNum w:abstractNumId="0" w15:restartNumberingAfterBreak="0">
+<w:numbering xmlns:wpc="http://schemas.microsoft.com/office/word/2010/wordprocessingCanvas" xmlns:mc="http://schemas.openxmlformats.org/markup-compatibility/2006" xmlns:o="urn:schemas-microsoft-com:office:office" xmlns:r="http://schemas.openxmlformats.org/officeDocument/2006/relationships" xmlns:m="http://schemas.openxmlformats.org/officeDocument/2006/math" xmlns:v="urn:schemas-microsoft-com:vml" xmlns:wp14="http://schemas.microsoft.com/office/word/2010/wordprocessingDrawing" xmlns:wp="http://schemas.openxmlformats.org/drawingml/2006/wordprocessingDrawing" xmlns:w10="urn:schemas-microsoft-com:office:word" xmlns:w="http://schemas.openxmlformats.org/wordprocessingml/2006/main" xmlns:w14="http://schemas.microsoft.com/office/word/2010/wordml" xmlns:w15="http://schemas.microsoft.com/office/word/2012/wordml" xmlns:wpg="http://schemas.microsoft.com/office/word/2010/wordprocessingGroup" xmlns:wpi="http://schemas.microsoft.com/office/word/2010/wordprocessingInk" xmlns:wne="http://schemas.microsoft.com/office/word/2006/wordml" xmlns:wps="http://schemas.microsoft.com/office/word/2010/wordprocessingShape" mc:Ignorable="w14 w15 wp14">
+  <w:abstractNum w:abstractNumId="0">
     <w:nsid w:val="0AA6423E"/>
     <w:multiLevelType w:val="hybridMultilevel"/>
     <w:tmpl w:val="75803988"/>
@@ -4246,7 +4239,7 @@
       </w:pPr>
     </w:lvl>
   </w:abstractNum>
-  <w:abstractNum w:abstractNumId="1" w15:restartNumberingAfterBreak="0">
+  <w:abstractNum w:abstractNumId="1">
     <w:nsid w:val="6AAA4548"/>
     <w:multiLevelType w:val="hybridMultilevel"/>
     <w:tmpl w:val="25D22B4C"/>
@@ -4369,7 +4362,7 @@
 </file>
 
 <file path=word/styles.xml><?xml version="1.0" encoding="utf-8"?>
-<w:styles xmlns:mc="http://schemas.openxmlformats.org/markup-compatibility/2006" xmlns:r="http://schemas.openxmlformats.org/officeDocument/2006/relationships" xmlns:w="http://schemas.openxmlformats.org/wordprocessingml/2006/main" xmlns:w14="http://schemas.microsoft.com/office/word/2010/wordml" xmlns:w15="http://schemas.microsoft.com/office/word/2012/wordml" xmlns:w16cid="http://schemas.microsoft.com/office/word/2016/wordml/cid" xmlns:w16se="http://schemas.microsoft.com/office/word/2015/wordml/symex" mc:Ignorable="w14 w15 w16se w16cid">
+<w:styles xmlns:mc="http://schemas.openxmlformats.org/markup-compatibility/2006" xmlns:r="http://schemas.openxmlformats.org/officeDocument/2006/relationships" xmlns:w="http://schemas.openxmlformats.org/wordprocessingml/2006/main" xmlns:w14="http://schemas.microsoft.com/office/word/2010/wordml" xmlns:w15="http://schemas.microsoft.com/office/word/2012/wordml" mc:Ignorable="w14 w15">
   <w:docDefaults>
     <w:rPrDefault>
       <w:rPr>
@@ -4385,7 +4378,7 @@
       </w:pPr>
     </w:pPrDefault>
   </w:docDefaults>
-  <w:latentStyles w:defLockedState="0" w:defUIPriority="99" w:defSemiHidden="0" w:defUnhideWhenUsed="0" w:defQFormat="0" w:count="375">
+  <w:latentStyles w:defLockedState="0" w:defUIPriority="99" w:defSemiHidden="0" w:defUnhideWhenUsed="0" w:defQFormat="0" w:count="371">
     <w:lsdException w:name="Normal" w:uiPriority="0" w:qFormat="1"/>
     <w:lsdException w:name="heading 1" w:uiPriority="9" w:qFormat="1"/>
     <w:lsdException w:name="heading 2" w:semiHidden="1" w:uiPriority="9" w:unhideWhenUsed="1" w:qFormat="1"/>
@@ -4491,6 +4484,7 @@
     <w:lsdException w:name="HTML Sample" w:semiHidden="1" w:unhideWhenUsed="1"/>
     <w:lsdException w:name="HTML Typewriter" w:semiHidden="1" w:unhideWhenUsed="1"/>
     <w:lsdException w:name="HTML Variable" w:semiHidden="1" w:unhideWhenUsed="1"/>
+    <w:lsdException w:name="Normal Table" w:semiHidden="1" w:unhideWhenUsed="1"/>
     <w:lsdException w:name="annotation subject" w:semiHidden="1" w:unhideWhenUsed="1"/>
     <w:lsdException w:name="No List" w:semiHidden="1" w:unhideWhenUsed="1"/>
     <w:lsdException w:name="Outline List 1" w:semiHidden="1" w:unhideWhenUsed="1"/>
@@ -4534,8 +4528,10 @@
     <w:lsdException w:name="Table Elegant" w:semiHidden="1" w:unhideWhenUsed="1"/>
     <w:lsdException w:name="Table Professional" w:semiHidden="1" w:unhideWhenUsed="1"/>
     <w:lsdException w:name="Table Subtle 1" w:semiHidden="1" w:unhideWhenUsed="1"/>
+    <w:lsdException w:name="Table Subtle 2" w:semiHidden="1" w:unhideWhenUsed="1"/>
     <w:lsdException w:name="Table Web 1" w:semiHidden="1" w:unhideWhenUsed="1"/>
     <w:lsdException w:name="Table Web 2" w:semiHidden="1" w:unhideWhenUsed="1"/>
+    <w:lsdException w:name="Table Web 3" w:semiHidden="1" w:unhideWhenUsed="1"/>
     <w:lsdException w:name="Balloon Text" w:semiHidden="1" w:unhideWhenUsed="1"/>
     <w:lsdException w:name="Table Grid" w:uiPriority="39"/>
     <w:lsdException w:name="Table Theme" w:semiHidden="1" w:unhideWhenUsed="1"/>
@@ -4754,10 +4750,6 @@
     <w:lsdException w:name="List Table 5 Dark Accent 6" w:uiPriority="50"/>
     <w:lsdException w:name="List Table 6 Colorful Accent 6" w:uiPriority="51"/>
     <w:lsdException w:name="List Table 7 Colorful Accent 6" w:uiPriority="52"/>
-    <w:lsdException w:name="Mention" w:semiHidden="1" w:unhideWhenUsed="1"/>
-    <w:lsdException w:name="Smart Hyperlink" w:semiHidden="1" w:unhideWhenUsed="1"/>
-    <w:lsdException w:name="Hashtag" w:semiHidden="1" w:unhideWhenUsed="1"/>
-    <w:lsdException w:name="Unresolved Mention" w:semiHidden="1" w:unhideWhenUsed="1"/>
   </w:latentStyles>
   <w:style w:type="paragraph" w:default="1" w:styleId="Normal">
     <w:name w:val="Normal"/>
@@ -4889,7 +4881,7 @@
       <w:szCs w:val="26"/>
     </w:rPr>
   </w:style>
-  <w:style w:type="paragraph" w:styleId="TtuloTDC">
+  <w:style w:type="paragraph" w:styleId="TtulodeTDC">
     <w:name w:val="TOC Heading"/>
     <w:basedOn w:val="Ttulo1"/>
     <w:next w:val="Normal"/>
@@ -4985,10 +4977,17 @@
       <w:lang w:eastAsia="es-UY"/>
     </w:rPr>
     <w:tblPr>
+      <w:tblInd w:w="0" w:type="dxa"/>
       <w:tblBorders>
         <w:top w:val="single" w:sz="12" w:space="0" w:color="000000"/>
         <w:bottom w:val="single" w:sz="12" w:space="0" w:color="000000"/>
       </w:tblBorders>
+      <w:tblCellMar>
+        <w:top w:w="0" w:type="dxa"/>
+        <w:left w:w="108" w:type="dxa"/>
+        <w:bottom w:w="0" w:type="dxa"/>
+        <w:right w:w="108" w:type="dxa"/>
+      </w:tblCellMar>
     </w:tblPr>
     <w:tcPr>
       <w:shd w:val="clear" w:color="auto" w:fill="auto"/>
@@ -5089,6 +5088,7 @@
       <w:spacing w:after="0" w:line="240" w:lineRule="auto"/>
     </w:pPr>
     <w:tblPr>
+      <w:tblInd w:w="0" w:type="dxa"/>
       <w:tblBorders>
         <w:top w:val="single" w:sz="4" w:space="0" w:color="auto"/>
         <w:left w:val="single" w:sz="4" w:space="0" w:color="auto"/>
@@ -5097,9 +5097,15 @@
         <w:insideH w:val="single" w:sz="4" w:space="0" w:color="auto"/>
         <w:insideV w:val="single" w:sz="4" w:space="0" w:color="auto"/>
       </w:tblBorders>
+      <w:tblCellMar>
+        <w:top w:w="0" w:type="dxa"/>
+        <w:left w:w="108" w:type="dxa"/>
+        <w:bottom w:w="0" w:type="dxa"/>
+        <w:right w:w="108" w:type="dxa"/>
+      </w:tblCellMar>
     </w:tblPr>
   </w:style>
-  <w:style w:type="table" w:styleId="Tablaconcuadrcula5oscura-nfasis5">
+  <w:style w:type="table" w:styleId="Tabladecuadrcula5oscura-nfasis5">
     <w:name w:val="Grid Table 5 Dark Accent 5"/>
     <w:basedOn w:val="Tablanormal"/>
     <w:uiPriority w:val="50"/>
@@ -5110,6 +5116,7 @@
     <w:tblPr>
       <w:tblStyleRowBandSize w:val="1"/>
       <w:tblStyleColBandSize w:val="1"/>
+      <w:tblInd w:w="0" w:type="dxa"/>
       <w:tblBorders>
         <w:top w:val="single" w:sz="4" w:space="0" w:color="FFFFFF" w:themeColor="background1"/>
         <w:left w:val="single" w:sz="4" w:space="0" w:color="FFFFFF" w:themeColor="background1"/>
@@ -5118,6 +5125,12 @@
         <w:insideH w:val="single" w:sz="4" w:space="0" w:color="FFFFFF" w:themeColor="background1"/>
         <w:insideV w:val="single" w:sz="4" w:space="0" w:color="FFFFFF" w:themeColor="background1"/>
       </w:tblBorders>
+      <w:tblCellMar>
+        <w:top w:w="0" w:type="dxa"/>
+        <w:left w:w="108" w:type="dxa"/>
+        <w:bottom w:w="0" w:type="dxa"/>
+        <w:right w:w="108" w:type="dxa"/>
+      </w:tblCellMar>
     </w:tblPr>
     <w:tcPr>
       <w:shd w:val="clear" w:color="auto" w:fill="D9E2F3" w:themeFill="accent5" w:themeFillTint="33"/>
@@ -5205,7 +5218,7 @@
       </w:tcPr>
     </w:tblStylePr>
   </w:style>
-  <w:style w:type="table" w:styleId="Tablaconcuadrcula5oscura-nfasis4">
+  <w:style w:type="table" w:styleId="Tabladecuadrcula5oscura-nfasis4">
     <w:name w:val="Grid Table 5 Dark Accent 4"/>
     <w:basedOn w:val="Tablanormal"/>
     <w:uiPriority w:val="50"/>
@@ -5216,6 +5229,7 @@
     <w:tblPr>
       <w:tblStyleRowBandSize w:val="1"/>
       <w:tblStyleColBandSize w:val="1"/>
+      <w:tblInd w:w="0" w:type="dxa"/>
       <w:tblBorders>
         <w:top w:val="single" w:sz="4" w:space="0" w:color="FFFFFF" w:themeColor="background1"/>
         <w:left w:val="single" w:sz="4" w:space="0" w:color="FFFFFF" w:themeColor="background1"/>
@@ -5224,6 +5238,12 @@
         <w:insideH w:val="single" w:sz="4" w:space="0" w:color="FFFFFF" w:themeColor="background1"/>
         <w:insideV w:val="single" w:sz="4" w:space="0" w:color="FFFFFF" w:themeColor="background1"/>
       </w:tblBorders>
+      <w:tblCellMar>
+        <w:top w:w="0" w:type="dxa"/>
+        <w:left w:w="108" w:type="dxa"/>
+        <w:bottom w:w="0" w:type="dxa"/>
+        <w:right w:w="108" w:type="dxa"/>
+      </w:tblCellMar>
     </w:tblPr>
     <w:tcPr>
       <w:shd w:val="clear" w:color="auto" w:fill="FFF2CC" w:themeFill="accent4" w:themeFillTint="33"/>
@@ -5311,7 +5331,7 @@
       </w:tcPr>
     </w:tblStylePr>
   </w:style>
-  <w:style w:type="table" w:styleId="Tablaconcuadrcula5oscura-nfasis3">
+  <w:style w:type="table" w:styleId="Tabladecuadrcula5oscura-nfasis3">
     <w:name w:val="Grid Table 5 Dark Accent 3"/>
     <w:basedOn w:val="Tablanormal"/>
     <w:uiPriority w:val="50"/>
@@ -5322,6 +5342,7 @@
     <w:tblPr>
       <w:tblStyleRowBandSize w:val="1"/>
       <w:tblStyleColBandSize w:val="1"/>
+      <w:tblInd w:w="0" w:type="dxa"/>
       <w:tblBorders>
         <w:top w:val="single" w:sz="4" w:space="0" w:color="FFFFFF" w:themeColor="background1"/>
         <w:left w:val="single" w:sz="4" w:space="0" w:color="FFFFFF" w:themeColor="background1"/>
@@ -5330,6 +5351,12 @@
         <w:insideH w:val="single" w:sz="4" w:space="0" w:color="FFFFFF" w:themeColor="background1"/>
         <w:insideV w:val="single" w:sz="4" w:space="0" w:color="FFFFFF" w:themeColor="background1"/>
       </w:tblBorders>
+      <w:tblCellMar>
+        <w:top w:w="0" w:type="dxa"/>
+        <w:left w:w="108" w:type="dxa"/>
+        <w:bottom w:w="0" w:type="dxa"/>
+        <w:right w:w="108" w:type="dxa"/>
+      </w:tblCellMar>
     </w:tblPr>
     <w:tcPr>
       <w:shd w:val="clear" w:color="auto" w:fill="EDEDED" w:themeFill="accent3" w:themeFillTint="33"/>
@@ -5417,7 +5444,7 @@
       </w:tcPr>
     </w:tblStylePr>
   </w:style>
-  <w:style w:type="table" w:styleId="Tablaconcuadrcula5oscura-nfasis2">
+  <w:style w:type="table" w:styleId="Tabladecuadrcula5oscura-nfasis2">
     <w:name w:val="Grid Table 5 Dark Accent 2"/>
     <w:basedOn w:val="Tablanormal"/>
     <w:uiPriority w:val="50"/>
@@ -5428,6 +5455,7 @@
     <w:tblPr>
       <w:tblStyleRowBandSize w:val="1"/>
       <w:tblStyleColBandSize w:val="1"/>
+      <w:tblInd w:w="0" w:type="dxa"/>
       <w:tblBorders>
         <w:top w:val="single" w:sz="4" w:space="0" w:color="FFFFFF" w:themeColor="background1"/>
         <w:left w:val="single" w:sz="4" w:space="0" w:color="FFFFFF" w:themeColor="background1"/>
@@ -5436,6 +5464,12 @@
         <w:insideH w:val="single" w:sz="4" w:space="0" w:color="FFFFFF" w:themeColor="background1"/>
         <w:insideV w:val="single" w:sz="4" w:space="0" w:color="FFFFFF" w:themeColor="background1"/>
       </w:tblBorders>
+      <w:tblCellMar>
+        <w:top w:w="0" w:type="dxa"/>
+        <w:left w:w="108" w:type="dxa"/>
+        <w:bottom w:w="0" w:type="dxa"/>
+        <w:right w:w="108" w:type="dxa"/>
+      </w:tblCellMar>
     </w:tblPr>
     <w:tcPr>
       <w:shd w:val="clear" w:color="auto" w:fill="FBE4D5" w:themeFill="accent2" w:themeFillTint="33"/>
@@ -5523,7 +5557,7 @@
       </w:tcPr>
     </w:tblStylePr>
   </w:style>
-  <w:style w:type="table" w:styleId="Tablaconcuadrcula5oscura">
+  <w:style w:type="table" w:styleId="Tabladecuadrcula5oscura">
     <w:name w:val="Grid Table 5 Dark"/>
     <w:basedOn w:val="Tablanormal"/>
     <w:uiPriority w:val="50"/>
@@ -5534,6 +5568,7 @@
     <w:tblPr>
       <w:tblStyleRowBandSize w:val="1"/>
       <w:tblStyleColBandSize w:val="1"/>
+      <w:tblInd w:w="0" w:type="dxa"/>
       <w:tblBorders>
         <w:top w:val="single" w:sz="4" w:space="0" w:color="FFFFFF" w:themeColor="background1"/>
         <w:left w:val="single" w:sz="4" w:space="0" w:color="FFFFFF" w:themeColor="background1"/>
@@ -5542,6 +5577,12 @@
         <w:insideH w:val="single" w:sz="4" w:space="0" w:color="FFFFFF" w:themeColor="background1"/>
         <w:insideV w:val="single" w:sz="4" w:space="0" w:color="FFFFFF" w:themeColor="background1"/>
       </w:tblBorders>
+      <w:tblCellMar>
+        <w:top w:w="0" w:type="dxa"/>
+        <w:left w:w="108" w:type="dxa"/>
+        <w:bottom w:w="0" w:type="dxa"/>
+        <w:right w:w="108" w:type="dxa"/>
+      </w:tblCellMar>
     </w:tblPr>
     <w:tcPr>
       <w:shd w:val="clear" w:color="auto" w:fill="CCCCCC" w:themeFill="text1" w:themeFillTint="33"/>
@@ -5629,7 +5670,7 @@
       </w:tcPr>
     </w:tblStylePr>
   </w:style>
-  <w:style w:type="table" w:styleId="Tablaconcuadrcula6concolores-nfasis1">
+  <w:style w:type="table" w:styleId="Tabladecuadrcula6concolores-nfasis1">
     <w:name w:val="Grid Table 6 Colorful Accent 1"/>
     <w:basedOn w:val="Tablanormal"/>
     <w:uiPriority w:val="51"/>
@@ -5643,6 +5684,7 @@
     <w:tblPr>
       <w:tblStyleRowBandSize w:val="1"/>
       <w:tblStyleColBandSize w:val="1"/>
+      <w:tblInd w:w="0" w:type="dxa"/>
       <w:tblBorders>
         <w:top w:val="single" w:sz="4" w:space="0" w:color="9CC2E5" w:themeColor="accent1" w:themeTint="99"/>
         <w:left w:val="single" w:sz="4" w:space="0" w:color="9CC2E5" w:themeColor="accent1" w:themeTint="99"/>
@@ -5651,6 +5693,12 @@
         <w:insideH w:val="single" w:sz="4" w:space="0" w:color="9CC2E5" w:themeColor="accent1" w:themeTint="99"/>
         <w:insideV w:val="single" w:sz="4" w:space="0" w:color="9CC2E5" w:themeColor="accent1" w:themeTint="99"/>
       </w:tblBorders>
+      <w:tblCellMar>
+        <w:top w:w="0" w:type="dxa"/>
+        <w:left w:w="108" w:type="dxa"/>
+        <w:bottom w:w="0" w:type="dxa"/>
+        <w:right w:w="108" w:type="dxa"/>
+      </w:tblCellMar>
     </w:tblPr>
     <w:tblStylePr w:type="firstRow">
       <w:rPr>
@@ -6003,7 +6051,7 @@
 </file>
 
 <file path=customXml/itemProps1.xml><?xml version="1.0" encoding="utf-8"?>
-<ds:datastoreItem xmlns:ds="http://schemas.openxmlformats.org/officeDocument/2006/customXml" ds:itemID="{3E54928A-896C-4A28-A097-BE25F23D811F}">
+<ds:datastoreItem xmlns:ds="http://schemas.openxmlformats.org/officeDocument/2006/customXml" ds:itemID="{E136CCB9-52C5-453D-8D14-4951E73E3513}">
   <ds:schemaRefs>
     <ds:schemaRef ds:uri="http://schemas.openxmlformats.org/officeDocument/2006/bibliography"/>
   </ds:schemaRefs>

</xml_diff>